<commit_message>
updated travis build (newer pandoc) and rebuilt
</commit_message>
<xml_diff>
--- a/build/docx/003-004_Preface.docx
+++ b/build/docx/003-004_Preface.docx
@@ -384,18 +384,6 @@
       </w:r>
       <w:r>
         <w:br w:type="textWrapping"/>
-      </w:r>
-      <w:r>
-        <w:t xml:space="preserve">[</w:t>
-      </w:r>
-      <w:r>
-        <w:rPr>
-          <w:i/>
-        </w:rPr>
-        <w:t xml:space="preserve">a test to see if it deploys</w:t>
-      </w:r>
-      <w:r>
-        <w:t xml:space="preserve">]</w:t>
       </w:r>
     </w:p>
     <w:p>
@@ -701,7 +689,7 @@
     </w:lvl>
   </w:abstractNum>
   <w:abstractNum w:abstractNumId="990">
-    <w:nsid w:val="a57c502b"/>
+    <w:nsid w:val="726f038a"/>
     <w:multiLevelType w:val="multilevel"/>
     <w:lvl w:ilvl="0">
       <w:numFmt w:val="bullet"/>

</xml_diff>